<commit_message>
In conclusion,Chinese government should be a world leader because the international politics will be more trustworthy and powerful with China's participation.
</commit_message>
<xml_diff>
--- a/14.Chinese Government Should Be a World Leader.docx
+++ b/14.Chinese Government Should Be a World Leader.docx
@@ -3,14 +3,16 @@
 <w:document xmlns:ve="http://schemas.openxmlformats.org/markup-compatibility/2006" xmlns:o="urn:schemas-microsoft-com:office:office" xmlns:r="http://schemas.openxmlformats.org/officeDocument/2006/relationships" xmlns:m="http://schemas.openxmlformats.org/officeDocument/2006/math" xmlns:v="urn:schemas-microsoft-com:vml" xmlns:wp="http://schemas.openxmlformats.org/drawingml/2006/wordprocessingDrawing" xmlns:w10="urn:schemas-microsoft-com:office:word" xmlns:w="http://schemas.openxmlformats.org/wordprocessingml/2006/main" xmlns:wne="http://schemas.microsoft.com/office/word/2006/wordml">
   <w:body>
     <w:p>
-      <w:r>
-        <w:t>“</w:t>
-      </w:r>
-      <w:r>
-        <w:rPr>
-          <w:rFonts w:hint="eastAsia"/>
-        </w:rPr>
-        <w:t>A year</w:t>
+      <w:pPr>
+        <w:rPr>
+          <w:rFonts w:hint="eastAsia"/>
+        </w:rPr>
+      </w:pPr>
+      <w:r>
+        <w:rPr>
+          <w:rFonts w:hint="eastAsia"/>
+        </w:rPr>
+        <w:t>With the development of world</w:t>
       </w:r>
       <w:r>
         <w:t>’</w:t>
@@ -19,7 +21,91 @@
         <w:rPr>
           <w:rFonts w:hint="eastAsia"/>
         </w:rPr>
-        <w:t>s plan starts with spring.A day</w:t>
+        <w:t xml:space="preserve">s </w:t>
+      </w:r>
+      <w:proofErr w:type="spellStart"/>
+      <w:r>
+        <w:rPr>
+          <w:rFonts w:hint="eastAsia"/>
+        </w:rPr>
+        <w:t>economy,more</w:t>
+      </w:r>
+      <w:proofErr w:type="spellEnd"/>
+      <w:r>
+        <w:rPr>
+          <w:rFonts w:hint="eastAsia"/>
+        </w:rPr>
+        <w:t xml:space="preserve"> and more countries want to join in international </w:t>
+      </w:r>
+      <w:proofErr w:type="spellStart"/>
+      <w:r>
+        <w:rPr>
+          <w:rFonts w:hint="eastAsia"/>
+        </w:rPr>
+        <w:t>politics.The</w:t>
+      </w:r>
+      <w:proofErr w:type="spellEnd"/>
+      <w:r>
+        <w:rPr>
+          <w:rFonts w:hint="eastAsia"/>
+        </w:rPr>
+        <w:t xml:space="preserve"> world is an international </w:t>
+      </w:r>
+      <w:proofErr w:type="spellStart"/>
+      <w:r>
+        <w:rPr>
+          <w:rFonts w:hint="eastAsia"/>
+        </w:rPr>
+        <w:t>globe,so</w:t>
+      </w:r>
+      <w:proofErr w:type="spellEnd"/>
+      <w:r>
+        <w:rPr>
+          <w:rFonts w:hint="eastAsia"/>
+        </w:rPr>
+        <w:t xml:space="preserve"> all countries should do their best to make our world </w:t>
+      </w:r>
+      <w:proofErr w:type="spellStart"/>
+      <w:r>
+        <w:rPr>
+          <w:rFonts w:hint="eastAsia"/>
+        </w:rPr>
+        <w:t>stronger.China,being</w:t>
+      </w:r>
+      <w:proofErr w:type="spellEnd"/>
+      <w:r>
+        <w:rPr>
+          <w:rFonts w:hint="eastAsia"/>
+        </w:rPr>
+        <w:t xml:space="preserve"> a big country in the </w:t>
+      </w:r>
+      <w:proofErr w:type="spellStart"/>
+      <w:r>
+        <w:rPr>
+          <w:rFonts w:hint="eastAsia"/>
+        </w:rPr>
+        <w:t>world,definitely</w:t>
+      </w:r>
+      <w:proofErr w:type="spellEnd"/>
+      <w:r>
+        <w:rPr>
+          <w:rFonts w:hint="eastAsia"/>
+        </w:rPr>
+        <w:t xml:space="preserve"> should be a world leader in international </w:t>
+      </w:r>
+      <w:proofErr w:type="spellStart"/>
+      <w:r>
+        <w:rPr>
+          <w:rFonts w:hint="eastAsia"/>
+        </w:rPr>
+        <w:t>polictics.With</w:t>
+      </w:r>
+      <w:proofErr w:type="spellEnd"/>
+      <w:r>
+        <w:rPr>
+          <w:rFonts w:hint="eastAsia"/>
+        </w:rPr>
+        <w:t xml:space="preserve"> China</w:t>
       </w:r>
       <w:r>
         <w:t>’</w:t>
@@ -28,10 +114,21 @@
         <w:rPr>
           <w:rFonts w:hint="eastAsia"/>
         </w:rPr>
-        <w:t>s plan starts with morning.</w:t>
-      </w:r>
-      <w:r>
-        <w:t>”</w:t>
+        <w:t xml:space="preserve">s </w:t>
+      </w:r>
+      <w:proofErr w:type="spellStart"/>
+      <w:r>
+        <w:rPr>
+          <w:rFonts w:hint="eastAsia"/>
+        </w:rPr>
+        <w:t>entry,international</w:t>
+      </w:r>
+      <w:proofErr w:type="spellEnd"/>
+      <w:r>
+        <w:rPr>
+          <w:rFonts w:hint="eastAsia"/>
+        </w:rPr>
+        <w:t xml:space="preserve"> politics will develop better.</w:t>
       </w:r>
     </w:p>
     <w:p>
@@ -44,31 +141,156 @@
         <w:rPr>
           <w:rFonts w:hint="eastAsia"/>
         </w:rPr>
-        <w:t>People often would like to make some plans and preparations,even make an accurate calculation of each stage so as to make study and work systematic and orderly.</w:t>
+        <w:t xml:space="preserve">In </w:t>
+      </w:r>
+      <w:proofErr w:type="spellStart"/>
+      <w:r>
+        <w:rPr>
+          <w:rFonts w:hint="eastAsia"/>
+        </w:rPr>
+        <w:t>China,there</w:t>
+      </w:r>
+      <w:proofErr w:type="spellEnd"/>
+      <w:r>
+        <w:rPr>
+          <w:rFonts w:hint="eastAsia"/>
+        </w:rPr>
+        <w:t xml:space="preserve"> are a lot of energy </w:t>
+      </w:r>
+      <w:proofErr w:type="spellStart"/>
+      <w:r>
+        <w:rPr>
+          <w:rFonts w:hint="eastAsia"/>
+        </w:rPr>
+        <w:t>resources.The</w:t>
+      </w:r>
+      <w:proofErr w:type="spellEnd"/>
+      <w:r>
+        <w:rPr>
+          <w:rFonts w:hint="eastAsia"/>
+        </w:rPr>
+        <w:t xml:space="preserve"> large resource will solve many difficulties for some poor </w:t>
+      </w:r>
+      <w:proofErr w:type="spellStart"/>
+      <w:r>
+        <w:rPr>
+          <w:rFonts w:hint="eastAsia"/>
+        </w:rPr>
+        <w:t>countries.It</w:t>
+      </w:r>
+      <w:proofErr w:type="spellEnd"/>
+      <w:r>
+        <w:rPr>
+          <w:rFonts w:hint="eastAsia"/>
+        </w:rPr>
+        <w:t xml:space="preserve"> could do more contributions to the world </w:t>
+      </w:r>
+      <w:proofErr w:type="spellStart"/>
+      <w:r>
+        <w:rPr>
+          <w:rFonts w:hint="eastAsia"/>
+        </w:rPr>
+        <w:t>harmony.</w:t>
+      </w:r>
+      <w:r>
+        <w:rPr>
+          <w:rFonts w:hint="eastAsia"/>
+        </w:rPr>
+        <w:t>Being</w:t>
+      </w:r>
+      <w:proofErr w:type="spellEnd"/>
+      <w:r>
+        <w:rPr>
+          <w:rFonts w:hint="eastAsia"/>
+        </w:rPr>
+        <w:t xml:space="preserve"> a leader in international </w:t>
+      </w:r>
+      <w:proofErr w:type="spellStart"/>
+      <w:r>
+        <w:rPr>
+          <w:rFonts w:hint="eastAsia"/>
+        </w:rPr>
+        <w:t>politics,the</w:t>
+      </w:r>
+      <w:proofErr w:type="spellEnd"/>
+      <w:r>
+        <w:rPr>
+          <w:rFonts w:hint="eastAsia"/>
+        </w:rPr>
+        <w:t xml:space="preserve"> Chinese government will be willingly help poor </w:t>
+      </w:r>
+      <w:proofErr w:type="spellStart"/>
+      <w:r>
+        <w:rPr>
+          <w:rFonts w:hint="eastAsia"/>
+        </w:rPr>
+        <w:t>counutries</w:t>
+      </w:r>
+      <w:proofErr w:type="spellEnd"/>
+      <w:r>
+        <w:rPr>
+          <w:rFonts w:hint="eastAsia"/>
+        </w:rPr>
+        <w:t xml:space="preserve"> to conquer </w:t>
+      </w:r>
+      <w:proofErr w:type="spellStart"/>
+      <w:r>
+        <w:rPr>
+          <w:rFonts w:hint="eastAsia"/>
+        </w:rPr>
+        <w:t>difficulties.Making</w:t>
+      </w:r>
+      <w:proofErr w:type="spellEnd"/>
+      <w:r>
+        <w:rPr>
+          <w:rFonts w:hint="eastAsia"/>
+        </w:rPr>
+        <w:t xml:space="preserve"> the best use of Chinese resource is a good way to improve relationship between </w:t>
+      </w:r>
+      <w:proofErr w:type="spellStart"/>
+      <w:r>
+        <w:rPr>
+          <w:rFonts w:hint="eastAsia"/>
+        </w:rPr>
+        <w:t>countries.Union</w:t>
+      </w:r>
+      <w:proofErr w:type="spellEnd"/>
+      <w:r>
+        <w:rPr>
+          <w:rFonts w:hint="eastAsia"/>
+        </w:rPr>
+        <w:t xml:space="preserve"> is </w:t>
+      </w:r>
+      <w:proofErr w:type="spellStart"/>
+      <w:r>
+        <w:rPr>
+          <w:rFonts w:hint="eastAsia"/>
+        </w:rPr>
+        <w:t>power,so</w:t>
+      </w:r>
+      <w:proofErr w:type="spellEnd"/>
+      <w:r>
+        <w:rPr>
+          <w:rFonts w:hint="eastAsia"/>
+        </w:rPr>
+        <w:t xml:space="preserve"> I believe Chinese government</w:t>
+      </w:r>
+      <w:r>
+        <w:t>’</w:t>
+      </w:r>
+      <w:r>
+        <w:rPr>
+          <w:rFonts w:hint="eastAsia"/>
+        </w:rPr>
+        <w:t>s participation will bring a new scene in international world.</w:t>
       </w:r>
     </w:p>
     <w:p>
-      <w:pPr>
-        <w:rPr>
-          <w:rFonts w:hint="eastAsia"/>
-        </w:rPr>
-      </w:pPr>
-    </w:p>
-    <w:p>
-      <w:r>
-        <w:rPr>
-          <w:rFonts w:hint="eastAsia"/>
-        </w:rPr>
-        <w:t xml:space="preserve">On the contrary,you need consider the </w:t>
-      </w:r>
-      <w:r>
-        <w:t>situation</w:t>
-      </w:r>
-      <w:r>
-        <w:rPr>
-          <w:rFonts w:hint="eastAsia"/>
-        </w:rPr>
-        <w:t>.</w:t>
+      <w:r>
+        <w:rPr>
+          <w:rFonts w:hint="eastAsia"/>
+        </w:rPr>
+        <w:t>Another reason for supporting Chinese to be a leader is that China is a big country with huge population.</w:t>
       </w:r>
     </w:p>
     <w:sectPr>

</xml_diff>